<commit_message>
Add loading classroom by .docx file
</commit_message>
<xml_diff>
--- a/file.docx
+++ b/file.docx
@@ -9,138 +9,19 @@
         </w:rPr>
       </w:pPr>
       <w:r>
-        <w:t>Имя</w:t>
-      </w:r>
-      <w:r>
-        <w:rPr>
-          <w:lang w:val="en-US"/>
-        </w:rPr>
-        <w:t xml:space="preserve">   </w:t>
-      </w:r>
-      <w:r>
-        <w:t xml:space="preserve"> </w:t>
-      </w:r>
-      <w:r>
         <w:rPr>
           <w:u w:val="single"/>
         </w:rPr>
-        <w:t>Фамилия</w:t>
-      </w:r>
-      <w:r>
-        <w:rPr>
-          <w:u w:val="single"/>
-          <w:lang w:val="en-US"/>
-        </w:rPr>
-        <w:t xml:space="preserve">     </w:t>
-      </w:r>
-      <w:r>
-        <w:rPr>
-          <w:u w:val="single"/>
-        </w:rPr>
-        <w:t>От</w:t>
+        <w:t xml:space="preserve">Иванов Иван Иванович </w:t>
       </w:r>
       <w:bookmarkStart w:id="0" w:name="_GoBack"/>
       <w:bookmarkEnd w:id="0"/>
       <w:r>
         <w:rPr>
           <w:u w:val="single"/>
-        </w:rPr>
-        <w:t>чество</w:t>
-      </w:r>
-    </w:p>
-    <w:p>
-      <w:r>
-        <w:t xml:space="preserve">Имя </w:t>
-      </w:r>
-      <w:r>
-        <w:rPr>
-          <w:u w:val="single"/>
-        </w:rPr>
-        <w:t>Фамилия</w:t>
-      </w:r>
-    </w:p>
-    <w:p>
-      <w:r>
-        <w:t xml:space="preserve">Имя </w:t>
-      </w:r>
-      <w:r>
-        <w:rPr>
-          <w:u w:val="single"/>
-        </w:rPr>
-        <w:t>Фамилия</w:t>
-      </w:r>
-    </w:p>
-    <w:p/>
-    <w:p>
-      <w:r>
-        <w:t xml:space="preserve">Фамилия </w:t>
-      </w:r>
-      <w:proofErr w:type="gramStart"/>
-      <w:r>
-        <w:rPr>
-          <w:u w:val="single"/>
           <w:lang w:val="en-US"/>
         </w:rPr>
-        <w:t>{{</w:t>
-      </w:r>
-      <w:r>
-        <w:rPr>
-          <w:u w:val="single"/>
-          <w:lang w:val="en-US"/>
-        </w:rPr>
-        <w:t xml:space="preserve"> </w:t>
-      </w:r>
-      <w:proofErr w:type="spellStart"/>
-      <w:r>
-        <w:rPr>
-          <w:u w:val="single"/>
-          <w:lang w:val="en-US"/>
-        </w:rPr>
-        <w:t>lastname</w:t>
-      </w:r>
-      <w:proofErr w:type="spellEnd"/>
-      <w:proofErr w:type="gramEnd"/>
-      <w:r>
-        <w:rPr>
-          <w:u w:val="single"/>
-          <w:lang w:val="en-US"/>
-        </w:rPr>
-        <w:t>(60)</w:t>
-      </w:r>
-      <w:r>
-        <w:rPr>
-          <w:u w:val="single"/>
-          <w:lang w:val="en-US"/>
-        </w:rPr>
-        <w:t xml:space="preserve"> </w:t>
-      </w:r>
-      <w:r>
-        <w:rPr>
-          <w:u w:val="single"/>
-          <w:lang w:val="en-US"/>
-        </w:rPr>
-        <w:t>&lt;= “</w:t>
-      </w:r>
-      <w:r>
-        <w:rPr>
-          <w:u w:val="single"/>
-          <w:lang w:val="en-US"/>
-        </w:rPr>
-        <w:t>_</w:t>
-      </w:r>
-      <w:r>
-        <w:rPr>
-          <w:u w:val="single"/>
-          <w:lang w:val="en-US"/>
-        </w:rPr>
-        <w:t>”</w:t>
-      </w:r>
-      <w:r>
-        <w:rPr>
-          <w:u w:val="single"/>
-          <w:lang w:val="en-US"/>
-        </w:rPr>
-        <w:t>}}</w:t>
+        <w:t>01.01.2000</w:t>
       </w:r>
     </w:p>
     <w:sectPr>

</xml_diff>